<commit_message>
feat: Alterações na estilização do documento
</commit_message>
<xml_diff>
--- a/export/Relatorio_Final_Completo.docx
+++ b/export/Relatorio_Final_Completo.docx
@@ -93,8 +93,7 @@
         <w:pStyle w:val="Heading1"/>
       </w:pPr>
       <w:r>
-        <w:t xml:space="preserve">Sumário </w:t>
-        <w:br/>
+        <w:t>Sumário</w:t>
       </w:r>
     </w:p>
     <w:p>
@@ -653,8 +652,7 @@
         <w:pStyle w:val="Heading1"/>
       </w:pPr>
       <w:r>
-        <w:t>1 INTRODUÇÃO</w:t>
-        <w:br/>
+        <w:t>1. INTRODUÇÃO</w:t>
       </w:r>
     </w:p>
     <w:p>
@@ -707,8 +705,7 @@
         <w:pStyle w:val="Heading1"/>
       </w:pPr>
       <w:r>
-        <w:t>2 INFORMAÇÕES SOBRE O ESTADO DE MINAS GERAIS</w:t>
-        <w:br/>
+        <w:t>2. INFORMAÇÕES SOBRE O ESTADO DE MINAS GERAIS</w:t>
       </w:r>
     </w:p>
     <w:p>
@@ -716,20 +713,65 @@
         <w:jc w:val="center"/>
       </w:pPr>
       <w:r>
-        <w:t>[PLACEHOLDER DE IMAGEM AQUI: placeholders/figura_xx.png]</w:t>
+        <w:drawing>
+          <wp:inline xmlns:a="http://schemas.openxmlformats.org/drawingml/2006/main" xmlns:pic="http://schemas.openxmlformats.org/drawingml/2006/picture">
+            <wp:extent cx="5940000" cy="1133428"/>
+            <wp:docPr id="1" name="Picture 1"/>
+            <wp:cNvGraphicFramePr>
+              <a:graphicFrameLocks noChangeAspect="1"/>
+            </wp:cNvGraphicFramePr>
+            <a:graphic>
+              <a:graphicData uri="http://schemas.openxmlformats.org/drawingml/2006/picture">
+                <pic:pic>
+                  <pic:nvPicPr>
+                    <pic:cNvPr id="0" name="figura_01.png"/>
+                    <pic:cNvPicPr/>
+                  </pic:nvPicPr>
+                  <pic:blipFill>
+                    <a:blip r:embed="rId10"/>
+                    <a:stretch>
+                      <a:fillRect/>
+                    </a:stretch>
+                  </pic:blipFill>
+                  <pic:spPr>
+                    <a:xfrm>
+                      <a:off x="0" y="0"/>
+                      <a:ext cx="5940000" cy="1133428"/>
+                    </a:xfrm>
+                    <a:prstGeom prst="rect"/>
+                  </pic:spPr>
+                </pic:pic>
+              </a:graphicData>
+            </a:graphic>
+          </wp:inline>
+        </w:drawing>
       </w:r>
     </w:p>
     <w:p>
       <w:pPr>
-        <w:spacing w:before="120" w:after="240"/>
+        <w:spacing w:before="120" w:after="0"/>
         <w:jc w:val="left"/>
       </w:pPr>
       <w:r>
         <w:rPr>
           <w:rFonts w:ascii="Calibri" w:hAnsi="Calibri"/>
+          <w:b w:val="0"/>
           <w:sz w:val="16"/>
         </w:rPr>
-        <w:t>Figura 01 - Informações sobre o Estado de Minas Gerais. Fonte: Centro de Informações para a Gestão Institucional – CEINFO.</w:t>
+        <w:t>Figura 01 - Informações sobre o Estado de Minas Gerais.</w:t>
+      </w:r>
+    </w:p>
+    <w:p>
+      <w:pPr>
+        <w:spacing w:after="240"/>
+        <w:jc w:val="center"/>
+      </w:pPr>
+      <w:r>
+        <w:rPr>
+          <w:rFonts w:ascii="Calibri" w:hAnsi="Calibri"/>
+          <w:sz w:val="18"/>
+        </w:rPr>
+        <w:t>Fonte: Centro de Informações para a Gestão Institucional – CEINFO.</w:t>
       </w:r>
     </w:p>
     <w:p>
@@ -737,8 +779,7 @@
         <w:pStyle w:val="Heading1"/>
       </w:pPr>
       <w:r>
-        <w:t>3 PERFIL INSTITUCIONAL</w:t>
-        <w:br/>
+        <w:t>3. PERFIL INSTITUCIONAL</w:t>
       </w:r>
     </w:p>
     <w:p>
@@ -765,7 +806,6 @@
       </w:pPr>
       <w:r>
         <w:t>3.1 Principais Atos Normativos Referentes à Estrutura do TJMG</w:t>
-        <w:br/>
       </w:r>
     </w:p>
     <w:p>
@@ -2469,7 +2509,6 @@
       </w:pPr>
       <w:r>
         <w:t>3.2 Estrutura e Força de Trabalho do TJMG</w:t>
-        <w:br/>
       </w:r>
     </w:p>
     <w:p>
@@ -2478,7 +2517,6 @@
       </w:pPr>
       <w:r>
         <w:t>3.2.1 Força de Trabalho e Colaboradores na Área de TIC</w:t>
-        <w:br/>
       </w:r>
     </w:p>
     <w:p>
@@ -2487,7 +2525,6 @@
       </w:pPr>
       <w:r>
         <w:t>3.3 Movimentação Processual do Estado (TJMG)</w:t>
-        <w:br/>
       </w:r>
     </w:p>
     <w:p>
@@ -2496,7 +2533,6 @@
       </w:pPr>
       <w:r>
         <w:t>3.4 Instalações Prediais</w:t>
-        <w:br/>
       </w:r>
     </w:p>
     <w:p>
@@ -2505,7 +2541,6 @@
       </w:pPr>
       <w:r>
         <w:t>3.5 Orçamento TJMG</w:t>
-        <w:br/>
       </w:r>
     </w:p>
     <w:p>
@@ -2514,7 +2549,6 @@
       </w:pPr>
       <w:r>
         <w:t>3.5.1 Execução Orçamentária de 2024</w:t>
-        <w:br/>
       </w:r>
     </w:p>
     <w:p>
@@ -2523,7 +2557,6 @@
       </w:pPr>
       <w:r>
         <w:t>3.5.2 Orçamento 2025</w:t>
-        <w:br/>
       </w:r>
     </w:p>
     <w:p>
@@ -2532,7 +2565,6 @@
       </w:pPr>
       <w:r>
         <w:t>3.6 Planejamento Estratégico 2021-2026</w:t>
-        <w:br/>
       </w:r>
     </w:p>
     <w:p>
@@ -2541,7 +2573,6 @@
       </w:pPr>
       <w:r>
         <w:t>3.6.1 Identidade Organizacional</w:t>
-        <w:br/>
       </w:r>
     </w:p>
     <w:p>
@@ -2550,7 +2581,6 @@
       </w:pPr>
       <w:r>
         <w:t>3.6.2 Mapa Estratégico</w:t>
-        <w:br/>
       </w:r>
     </w:p>
     <w:p>
@@ -2559,7 +2589,6 @@
       </w:pPr>
       <w:r>
         <w:t>3.6.3 Painel Estratégico</w:t>
-        <w:br/>
       </w:r>
     </w:p>
     <w:p>
@@ -2568,7 +2597,6 @@
       </w:pPr>
       <w:r>
         <w:t>3.6.4 Quadro de Iniciativas</w:t>
-        <w:br/>
       </w:r>
     </w:p>
     <w:p>
@@ -2577,7 +2605,6 @@
       </w:pPr>
       <w:r>
         <w:t>3.6.5 Objetivos de Desenvolvimento Sustentável – ODS da Agenda 2030</w:t>
-        <w:br/>
       </w:r>
     </w:p>
     <w:p>
@@ -2586,7 +2613,6 @@
       </w:pPr>
       <w:r>
         <w:t>3.6.6 Indicadores Nacionais de Desempenho do Poder Judiciário</w:t>
-        <w:br/>
       </w:r>
     </w:p>
     <w:p>
@@ -2595,7 +2621,6 @@
       </w:pPr>
       <w:r>
         <w:t>3.6.7 PROJEF 5.0</w:t>
-        <w:br/>
       </w:r>
     </w:p>
     <w:p>
@@ -2604,7 +2629,6 @@
       </w:pPr>
       <w:r>
         <w:t>3.6.8 Matriz de Priorização de Iniciativas Estratégicas</w:t>
-        <w:br/>
       </w:r>
     </w:p>
     <w:p>
@@ -2613,7 +2637,6 @@
       </w:pPr>
       <w:r>
         <w:t>3.7 Principais Grupos de Interesse</w:t>
-        <w:br/>
       </w:r>
     </w:p>
     <w:p>
@@ -2622,7 +2645,6 @@
       </w:pPr>
       <w:r>
         <w:t>3.8 Aspectos Tecnológicos do TJMG</w:t>
-        <w:br/>
       </w:r>
     </w:p>
     <w:p>
@@ -2631,7 +2653,6 @@
       </w:pPr>
       <w:r>
         <w:t>3.8.1 Sistema Eletrônico de Informações (SEI)</w:t>
-        <w:br/>
       </w:r>
     </w:p>
     <w:p>
@@ -2640,7 +2661,6 @@
       </w:pPr>
       <w:r>
         <w:t>3.9 Atuação do TJMG com Impacto Social</w:t>
-        <w:br/>
       </w:r>
     </w:p>
     <w:p>
@@ -2649,7 +2669,6 @@
       </w:pPr>
       <w:r>
         <w:t>3.10 Comunicação Institucional - Ouvidoria</w:t>
-        <w:br/>
       </w:r>
     </w:p>
     <w:p>
@@ -2657,8 +2676,7 @@
         <w:pStyle w:val="Heading1"/>
       </w:pPr>
       <w:r>
-        <w:t>4 DESEMPENHO INSTITUCIONAL</w:t>
-        <w:br/>
+        <w:t>4. DESEMPENHO INSTITUCIONAL</w:t>
       </w:r>
     </w:p>
     <w:p>
@@ -2667,7 +2685,6 @@
       </w:pPr>
       <w:r>
         <w:t>4.1 Desempenho do TJMG no Relatório “Justiça em Números”</w:t>
-        <w:br/>
       </w:r>
     </w:p>
     <w:p>
@@ -2676,7 +2693,6 @@
       </w:pPr>
       <w:r>
         <w:t>4.1.1 Resultados Positivos do TJMG Frente aos Tribunais Estaduais de Grande Porte - Destaques do Relatório “Justiça em Números - 2024”</w:t>
-        <w:br/>
       </w:r>
     </w:p>
     <w:p>
@@ -2685,7 +2701,6 @@
       </w:pPr>
       <w:r>
         <w:t>4.1.2 Oportunidades de Melhorias do TJMG Frente aos Tribunais Estaduais de Grande Porte - Destaques do Relatório “Justiça em Números - 2024”</w:t>
-        <w:br/>
       </w:r>
     </w:p>
     <w:p>
@@ -2694,7 +2709,6 @@
       </w:pPr>
       <w:r>
         <w:t>4.2 Desempenho do TJMG no Planejamento Estratégico 2024</w:t>
-        <w:br/>
       </w:r>
     </w:p>
     <w:p>
@@ -2703,7 +2717,6 @@
       </w:pPr>
       <w:r>
         <w:t>4.2.1 Resultados das Metas Nacionais</w:t>
-        <w:br/>
       </w:r>
     </w:p>
     <w:p>
@@ -2712,7 +2725,6 @@
       </w:pPr>
       <w:r>
         <w:t>4.2.2 Resultados das Metas Institucionais</w:t>
-        <w:br/>
       </w:r>
     </w:p>
     <w:p>
@@ -2720,8 +2732,7 @@
         <w:pStyle w:val="Heading1"/>
       </w:pPr>
       <w:r>
-        <w:t>5 Performance do TJMG no Balanço Socioambiental do Poder Judiciário</w:t>
-        <w:br/>
+        <w:t>5. Performance do TJMG no Balanço Socioambiental do Poder Judiciário</w:t>
       </w:r>
     </w:p>
     <w:p>
@@ -2730,7 +2741,6 @@
       </w:pPr>
       <w:r>
         <w:t>5.1 Destaques da Sustentabilidade no TJMG em 2024</w:t>
-        <w:br/>
       </w:r>
     </w:p>
     <w:p>
@@ -2739,7 +2749,6 @@
       </w:pPr>
       <w:r>
         <w:t>5.2 Oportunidades de Melhoria no Desempenho Socioambiental</w:t>
-        <w:br/>
       </w:r>
     </w:p>
     <w:p>
@@ -2747,8 +2756,7 @@
         <w:pStyle w:val="Heading1"/>
       </w:pPr>
       <w:r>
-        <w:t>6 Resultados da Acessibilidade e Inclusão de Pessoas com Deficiência</w:t>
-        <w:br/>
+        <w:t>6. Resultados da Acessibilidade e Inclusão de Pessoas com Deficiência</w:t>
       </w:r>
     </w:p>
     <w:p>
@@ -2756,8 +2764,7 @@
         <w:pStyle w:val="Heading1"/>
       </w:pPr>
       <w:r>
-        <w:t>7 Resultado no Ranking da Transparência</w:t>
-        <w:br/>
+        <w:t>7. Resultado no Ranking da Transparência</w:t>
       </w:r>
     </w:p>
     <w:p>
@@ -2765,8 +2772,7 @@
         <w:pStyle w:val="Heading1"/>
       </w:pPr>
       <w:r>
-        <w:t>8 Avaliação do TJMG no iGovTIC-JUD</w:t>
-        <w:br/>
+        <w:t>8. Avaliação do TJMG no iGovTIC-JUD</w:t>
       </w:r>
     </w:p>
     <w:p>
@@ -2774,8 +2780,7 @@
         <w:pStyle w:val="Heading1"/>
       </w:pPr>
       <w:r>
-        <w:t>9 O TJMG e a Base Nacional de Dados do Poder Judiciário (DataJud)</w:t>
-        <w:br/>
+        <w:t>9. O TJMG e a Base Nacional de Dados do Poder Judiciário (DataJud)</w:t>
       </w:r>
     </w:p>
     <w:p>
@@ -2784,7 +2789,6 @@
       </w:pPr>
       <w:r>
         <w:t>9.1 Desempenho no Prêmio CNJ de Qualidade 2024</w:t>
-        <w:br/>
       </w:r>
     </w:p>
     <w:p>
@@ -2792,8 +2796,7 @@
         <w:pStyle w:val="Heading1"/>
       </w:pPr>
       <w:r>
-        <w:t>10 Pesquisa sobre Percepção e Avaliação do Poder Judiciário Brasileiro</w:t>
-        <w:br/>
+        <w:t>10. Pesquisa sobre Percepção e Avaliação do Poder Judiciário Brasileiro</w:t>
       </w:r>
     </w:p>
     <w:p>
@@ -2801,8 +2804,7 @@
         <w:pStyle w:val="Heading1"/>
       </w:pPr>
       <w:r>
-        <w:t>11 CONCLUSÃO</w:t>
-        <w:br/>
+        <w:t>11. CONCLUSÃO</w:t>
       </w:r>
     </w:p>
     <w:sectPr>
@@ -3263,7 +3265,7 @@
     <w:pPr>
       <w:keepNext/>
       <w:keepLines/>
-      <w:spacing w:before="480" w:after="0"/>
+      <w:spacing w:before="480" w:after="240"/>
       <w:outlineLvl w:val="0"/>
     </w:pPr>
     <w:rPr>
@@ -3272,7 +3274,7 @@
       <w:bCs/>
       <w:caps/>
       <w:color w:val="A21612"/>
-      <w:sz w:val="40"/>
+      <w:sz w:val="36"/>
       <w:szCs w:val="28"/>
     </w:rPr>
   </w:style>
@@ -3288,7 +3290,7 @@
     <w:pPr>
       <w:keepNext/>
       <w:keepLines/>
-      <w:spacing w:before="200" w:after="0"/>
+      <w:spacing w:before="200" w:after="200"/>
       <w:outlineLvl w:val="1"/>
     </w:pPr>
     <w:rPr>
@@ -3297,7 +3299,7 @@
       <w:bCs/>
       <w:caps w:val="0"/>
       <w:color w:val="A21612"/>
-      <w:sz w:val="34"/>
+      <w:sz w:val="32"/>
       <w:szCs w:val="26"/>
     </w:rPr>
   </w:style>
@@ -3313,7 +3315,7 @@
     <w:pPr>
       <w:keepNext/>
       <w:keepLines/>
-      <w:spacing w:before="200" w:after="0"/>
+      <w:spacing w:before="200" w:after="160"/>
       <w:outlineLvl w:val="2"/>
     </w:pPr>
     <w:rPr>

</xml_diff>